<commit_message>
agregar conclusión a informe
</commit_message>
<xml_diff>
--- a/Informe-2.docx
+++ b/Informe-2.docx
@@ -8,7 +8,7 @@
           <w:docPartGallery w:val="Cover Pages"/>
           <w:docPartUnique w:val="true"/>
         </w:docPartObj>
-        <w:id w:val="98292409"/>
+        <w:id w:val="812191633"/>
       </w:sdtPr>
       <w:sdtContent>
         <w:p>
@@ -619,7 +619,7 @@
                       <wp:posOffset>1134110</wp:posOffset>
                     </wp:positionH>
                     <wp:positionV relativeFrom="page">
-                      <wp:posOffset>29033470</wp:posOffset>
+                      <wp:posOffset>35593020</wp:posOffset>
                     </wp:positionV>
                     <wp:extent cx="5653405" cy="636270"/>
                     <wp:effectExtent l="0" t="0" r="10160" b="7620"/>
@@ -717,7 +717,7 @@
               </mc:Choice>
               <mc:Fallback>
                 <w:pict>
-                  <v:rect id="shape_0" ID="Cuadro de texto 111" stroked="f" style="position:absolute;margin-left:89.3pt;margin-top:2286.1pt;width:445.05pt;height:50pt;mso-position-horizontal-relative:page;mso-position-vertical-relative:page">
+                  <v:rect id="shape_0" ID="Cuadro de texto 111" stroked="f" style="position:absolute;margin-left:89.3pt;margin-top:2802.6pt;width:445.05pt;height:50pt;mso-position-horizontal-relative:page;mso-position-vertical-relative:page">
                     <w10:wrap type="square"/>
                     <v:fill o:detectmouseclick="t" on="false"/>
                     <v:stroke color="#3465a4" weight="6480" joinstyle="round" endcap="flat"/>
@@ -1389,20 +1389,31 @@
       <w:pPr>
         <w:pStyle w:val="Normal"/>
         <w:ind w:firstLine="708"/>
+        <w:rPr/>
+      </w:pPr>
+      <w:r>
         <w:rPr>
           <w:rFonts w:ascii="Corbel" w:hAnsi="Corbel"/>
           <w:sz w:val="30"/>
           <w:szCs w:val="30"/>
         </w:rPr>
-      </w:pPr>
+        <w:tab/>
+      </w:r>
       <w:r>
         <w:rPr>
           <w:rFonts w:ascii="Corbel" w:hAnsi="Corbel"/>
           <w:sz w:val="30"/>
           <w:szCs w:val="30"/>
         </w:rPr>
-        <w:tab/>
-        <w:t>Mochila1.py</w:t>
+        <w:t>m</w:t>
+      </w:r>
+      <w:r>
+        <w:rPr>
+          <w:rFonts w:ascii="Corbel" w:hAnsi="Corbel"/>
+          <w:sz w:val="30"/>
+          <w:szCs w:val="30"/>
+        </w:rPr>
+        <w:t>ochila.py</w:t>
         <w:tab/>
         <w:t>-</w:t>
         <w:tab/>
@@ -1423,22 +1434,47 @@
       <w:pPr>
         <w:pStyle w:val="Normal"/>
         <w:ind w:firstLine="708"/>
+        <w:rPr/>
+      </w:pPr>
+      <w:r>
         <w:rPr>
           <w:rFonts w:ascii="Corbel" w:hAnsi="Corbel"/>
           <w:sz w:val="30"/>
           <w:szCs w:val="30"/>
         </w:rPr>
-      </w:pPr>
+        <w:tab/>
+      </w:r>
       <w:r>
         <w:rPr>
           <w:rFonts w:ascii="Corbel" w:hAnsi="Corbel"/>
           <w:sz w:val="30"/>
           <w:szCs w:val="30"/>
         </w:rPr>
-        <w:tab/>
-        <w:t>Mochila2.py</w:t>
-        <w:tab/>
-        <w:t>-</w:t>
+        <w:t>m</w:t>
+      </w:r>
+      <w:r>
+        <w:rPr>
+          <w:rFonts w:ascii="Corbel" w:hAnsi="Corbel"/>
+          <w:sz w:val="30"/>
+          <w:szCs w:val="30"/>
+        </w:rPr>
+        <w:t>ochila</w:t>
+      </w:r>
+      <w:r>
+        <w:rPr>
+          <w:rFonts w:ascii="Corbel" w:hAnsi="Corbel"/>
+          <w:sz w:val="30"/>
+          <w:szCs w:val="30"/>
+        </w:rPr>
+        <w:t>Tres</w:t>
+      </w:r>
+      <w:r>
+        <w:rPr>
+          <w:rFonts w:ascii="Corbel" w:hAnsi="Corbel"/>
+          <w:sz w:val="30"/>
+          <w:szCs w:val="30"/>
+        </w:rPr>
+        <w:t>.py -</w:t>
         <w:tab/>
         <w:t>-</w:t>
         <w:tab/>
@@ -8875,12 +8911,7 @@
       <w:pPr>
         <w:pStyle w:val="Normal"/>
         <w:ind w:left="1065" w:hanging="0"/>
-        <w:rPr>
-          <w:rFonts w:ascii="Corbel" w:hAnsi="Corbel"/>
-          <w:sz w:val="26"/>
-          <w:szCs w:val="26"/>
-          <w:u w:val="none"/>
-        </w:rPr>
+        <w:rPr/>
       </w:pPr>
       <w:r>
         <w:rPr>
@@ -9077,6 +9108,23 @@
           <w:sz w:val="26"/>
           <w:szCs w:val="26"/>
         </w:rPr>
+      </w:r>
+    </w:p>
+    <w:p>
+      <w:pPr>
+        <w:pStyle w:val="Normal"/>
+        <w:spacing w:lineRule="auto" w:before="0" w:after="0"/>
+        <w:rPr/>
+      </w:pPr>
+      <w:r>
+        <w:rPr>
+          <w:rFonts w:ascii="Corbel" w:hAnsi="Corbel"/>
+          <w:b/>
+          <w:sz w:val="30"/>
+          <w:szCs w:val="30"/>
+          <w:u w:val="single"/>
+        </w:rPr>
+        <w:t>Conclusiones:</w:t>
       </w:r>
     </w:p>
     <w:p>
@@ -9093,25 +9141,90 @@
         </w:rPr>
       </w:pPr>
       <w:r>
+        <w:rPr/>
+      </w:r>
+    </w:p>
+    <w:p>
+      <w:pPr>
+        <w:pStyle w:val="Normal"/>
+        <w:spacing w:lineRule="auto" w:before="0" w:after="0"/>
+        <w:rPr>
+          <w:u w:val="none"/>
+        </w:rPr>
+      </w:pPr>
+      <w:r>
         <w:rPr>
           <w:rFonts w:ascii="Corbel" w:hAnsi="Corbel"/>
           <w:b/>
           <w:sz w:val="30"/>
           <w:szCs w:val="30"/>
+          <w:u w:val="none"/>
+        </w:rPr>
+        <w:tab/>
+      </w:r>
+      <w:r>
+        <w:rPr>
+          <w:rFonts w:ascii="Corbel" w:hAnsi="Corbel"/>
+          <w:b w:val="false"/>
+          <w:bCs w:val="false"/>
+          <w:sz w:val="26"/>
+          <w:szCs w:val="26"/>
+          <w:u w:val="none"/>
+        </w:rPr>
+        <w:t xml:space="preserve">La conclusión a la que pudimos llegar es que, al aumentar el número de objetos a ser analizados, se empiezan a notar diferencias entre los dos métodos. Cuando tenemos 3 objetos, no existe diferencia entre los métodos, pero cuando son 10, ya notamos un cambio en los resultados, además </w:t>
+      </w:r>
+      <w:r>
+        <w:rPr>
+          <w:rFonts w:ascii="Corbel" w:hAnsi="Corbel"/>
+          <w:b w:val="false"/>
+          <w:bCs w:val="false"/>
+          <w:sz w:val="26"/>
+          <w:szCs w:val="26"/>
+          <w:u w:val="none"/>
+        </w:rPr>
+        <w:t xml:space="preserve">de </w:t>
+      </w:r>
+      <w:r>
+        <w:rPr>
+          <w:rFonts w:ascii="Corbel" w:hAnsi="Corbel"/>
+          <w:b w:val="false"/>
+          <w:bCs w:val="false"/>
+          <w:sz w:val="26"/>
+          <w:szCs w:val="26"/>
+          <w:u w:val="none"/>
+        </w:rPr>
+        <w:t>que en algún punto se vuelve imposible realizar una búsqueda exhaustiva por el mejor resultado debido al tiempo de procesamiento que eso conllevaría.</w:t>
+      </w:r>
+    </w:p>
+    <w:p>
+      <w:pPr>
+        <w:pStyle w:val="Normal"/>
+        <w:spacing w:lineRule="auto" w:before="0" w:after="0"/>
+        <w:rPr>
           <w:u w:val="single"/>
         </w:rPr>
-        <w:t>Conclusiones:</w:t>
-      </w:r>
-    </w:p>
-    <w:p>
-      <w:pPr>
-        <w:pStyle w:val="Normal"/>
-        <w:spacing w:before="0" w:after="160"/>
-        <w:ind w:left="1065" w:hanging="0"/>
-        <w:rPr/>
-      </w:pPr>
-      <w:r>
-        <w:rPr/>
+      </w:pPr>
+      <w:r>
+        <w:rPr>
+          <w:rFonts w:ascii="Corbel" w:hAnsi="Corbel"/>
+          <w:b w:val="false"/>
+          <w:bCs w:val="false"/>
+          <w:sz w:val="26"/>
+          <w:szCs w:val="26"/>
+          <w:u w:val="none"/>
+        </w:rPr>
+        <w:tab/>
+      </w:r>
+      <w:r>
+        <w:rPr>
+          <w:rFonts w:ascii="Corbel" w:hAnsi="Corbel"/>
+          <w:b w:val="false"/>
+          <w:bCs w:val="false"/>
+          <w:sz w:val="26"/>
+          <w:szCs w:val="26"/>
+          <w:u w:val="none"/>
+        </w:rPr>
+        <w:t>Podríamos afirmar que el algoritmo greedy es la solución más decente en la mayoría de los casos, ya que cuando son muchos cálculos lo hace rápido con un resultado medianamente bueno, y cuando son pocos el resultado es igual (o casi) al de la búsqueda exhaustiva.</w:t>
       </w:r>
     </w:p>
     <w:sectPr>
@@ -9215,7 +9328,7 @@
         <w:sdt>
           <w:sdtPr>
             <w:text/>
-            <w:id w:val="1352877278"/>
+            <w:id w:val="720725079"/>
             <w:dataBinding w:prefixMappings="xmlns:ns0='http://purl.org/dc/elements/1.1/' xmlns:ns1='http://schemas.openxmlformats.org/package/2006/metadata/core-properties' " w:xpath="/ns1:coreProperties[1]/ns0:creator[1]" w:storeItemID="{6C3C8BC8-F283-45AE-878A-BAB7291924A1}"/>
             <w:alias w:val="Autor"/>
           </w:sdtPr>

</xml_diff>